<commit_message>
some missing parts fixed
</commit_message>
<xml_diff>
--- a/practice/practice06_guessing_game.docx
+++ b/practice/practice06_guessing_game.docx
@@ -7,7 +7,13 @@
         <w:pStyle w:val="Cmsor1"/>
       </w:pPr>
       <w:r>
-        <w:t xml:space="preserve">practice task #5: </w:t>
+        <w:t>practice task #</w:t>
+      </w:r>
+      <w:r>
+        <w:t>6</w:t>
+      </w:r>
+      <w:r>
+        <w:t xml:space="preserve">: </w:t>
       </w:r>
       <w:r>
         <w:t xml:space="preserve">guessing </w:t>
@@ -219,6 +225,161 @@
         <w:t xml:space="preserve"> module to generate the number.</w:t>
       </w:r>
     </w:p>
+    <w:p>
+      <w:pPr>
+        <w:pStyle w:val="Cmsor2"/>
+      </w:pPr>
+      <w:r>
+        <w:t>examples</w:t>
+      </w:r>
+    </w:p>
+    <w:tbl>
+      <w:tblPr>
+        <w:tblStyle w:val="Rcsostblzat"/>
+        <w:tblW w:w="0" w:type="auto"/>
+        <w:tblBorders>
+          <w:top w:val="none" w:sz="0" w:space="0" w:color="auto"/>
+          <w:left w:val="none" w:sz="0" w:space="0" w:color="auto"/>
+          <w:bottom w:val="none" w:sz="0" w:space="0" w:color="auto"/>
+          <w:right w:val="none" w:sz="0" w:space="0" w:color="auto"/>
+          <w:insideH w:val="none" w:sz="0" w:space="0" w:color="auto"/>
+          <w:insideV w:val="none" w:sz="0" w:space="0" w:color="auto"/>
+        </w:tblBorders>
+        <w:tblLook w:val="04A0" w:firstRow="1" w:lastRow="0" w:firstColumn="1" w:lastColumn="0" w:noHBand="0" w:noVBand="1"/>
+      </w:tblPr>
+      <w:tblGrid>
+        <w:gridCol w:w="2265"/>
+        <w:gridCol w:w="2265"/>
+        <w:gridCol w:w="2266"/>
+        <w:gridCol w:w="2266"/>
+      </w:tblGrid>
+      <w:tr>
+        <w:tc>
+          <w:tcPr>
+            <w:tcW w:w="2265" w:type="dxa"/>
+          </w:tcPr>
+          <w:p>
+            <w:r>
+              <w:t xml:space="preserve">number: 1  </w:t>
+            </w:r>
+          </w:p>
+        </w:tc>
+        <w:tc>
+          <w:tcPr>
+            <w:tcW w:w="2265" w:type="dxa"/>
+          </w:tcPr>
+          <w:p>
+            <w:r>
+              <w:t xml:space="preserve">guess: 19  </w:t>
+            </w:r>
+          </w:p>
+        </w:tc>
+        <w:tc>
+          <w:tcPr>
+            <w:tcW w:w="2266" w:type="dxa"/>
+          </w:tcPr>
+          <w:p>
+            <w:r>
+              <w:t>score: 0</w:t>
+            </w:r>
+          </w:p>
+        </w:tc>
+        <w:tc>
+          <w:tcPr>
+            <w:tcW w:w="2266" w:type="dxa"/>
+          </w:tcPr>
+          <w:p>
+            <w:r>
+              <w:t xml:space="preserve">number: 20  </w:t>
+            </w:r>
+          </w:p>
+        </w:tc>
+      </w:tr>
+      <w:tr>
+        <w:tc>
+          <w:tcPr>
+            <w:tcW w:w="2265" w:type="dxa"/>
+          </w:tcPr>
+          <w:p>
+            <w:r>
+              <w:t xml:space="preserve">guess: 18  </w:t>
+            </w:r>
+          </w:p>
+        </w:tc>
+        <w:tc>
+          <w:tcPr>
+            <w:tcW w:w="2265" w:type="dxa"/>
+          </w:tcPr>
+          <w:p>
+            <w:r>
+              <w:t>score: 80</w:t>
+            </w:r>
+          </w:p>
+        </w:tc>
+        <w:tc>
+          <w:tcPr>
+            <w:tcW w:w="2266" w:type="dxa"/>
+          </w:tcPr>
+          <w:p>
+            <w:r>
+              <w:t xml:space="preserve">number: 17  </w:t>
+            </w:r>
+          </w:p>
+        </w:tc>
+        <w:tc>
+          <w:tcPr>
+            <w:tcW w:w="2266" w:type="dxa"/>
+          </w:tcPr>
+          <w:p>
+            <w:r>
+              <w:t xml:space="preserve">guess: 10  </w:t>
+            </w:r>
+          </w:p>
+        </w:tc>
+      </w:tr>
+      <w:tr>
+        <w:tc>
+          <w:tcPr>
+            <w:tcW w:w="2265" w:type="dxa"/>
+          </w:tcPr>
+          <w:p>
+            <w:r>
+              <w:t>score: 30</w:t>
+            </w:r>
+          </w:p>
+        </w:tc>
+        <w:tc>
+          <w:tcPr>
+            <w:tcW w:w="2265" w:type="dxa"/>
+          </w:tcPr>
+          <w:p>
+            <w:r>
+              <w:t xml:space="preserve">number: 5  </w:t>
+            </w:r>
+          </w:p>
+        </w:tc>
+        <w:tc>
+          <w:tcPr>
+            <w:tcW w:w="2266" w:type="dxa"/>
+          </w:tcPr>
+          <w:p>
+            <w:r>
+              <w:t xml:space="preserve">guess: 5  </w:t>
+            </w:r>
+          </w:p>
+        </w:tc>
+        <w:tc>
+          <w:tcPr>
+            <w:tcW w:w="2266" w:type="dxa"/>
+          </w:tcPr>
+          <w:p>
+            <w:r>
+              <w:t>score: 100</w:t>
+            </w:r>
+          </w:p>
+        </w:tc>
+      </w:tr>
+    </w:tbl>
     <w:p>
       <w:pPr>
         <w:pStyle w:val="Cmsor2"/>
@@ -1873,6 +2034,25 @@
       <w:contextualSpacing/>
     </w:pPr>
   </w:style>
+  <w:style w:type="table" w:styleId="Rcsostblzat">
+    <w:name w:val="Table Grid"/>
+    <w:basedOn w:val="Normltblzat"/>
+    <w:uiPriority w:val="39"/>
+    <w:rsid w:val="00CD03AB"/>
+    <w:pPr>
+      <w:spacing w:after="0" w:line="240" w:lineRule="auto"/>
+    </w:pPr>
+    <w:tblPr>
+      <w:tblBorders>
+        <w:top w:val="single" w:sz="4" w:space="0" w:color="auto"/>
+        <w:left w:val="single" w:sz="4" w:space="0" w:color="auto"/>
+        <w:bottom w:val="single" w:sz="4" w:space="0" w:color="auto"/>
+        <w:right w:val="single" w:sz="4" w:space="0" w:color="auto"/>
+        <w:insideH w:val="single" w:sz="4" w:space="0" w:color="auto"/>
+        <w:insideV w:val="single" w:sz="4" w:space="0" w:color="auto"/>
+      </w:tblBorders>
+    </w:tblPr>
+  </w:style>
 </w:styles>
 </file>
 

</xml_diff>